<commit_message>
absolute and relative reductions
</commit_message>
<xml_diff>
--- a/Results/decarbonising_countries.docx
+++ b/Results/decarbonising_countries.docx
@@ -41,7 +41,7 @@
         <w:pStyle w:val="Date"/>
       </w:pPr>
       <w:r>
-        <w:t xml:space="preserve">26</w:t>
+        <w:t xml:space="preserve">27</w:t>
       </w:r>
       <w:r>
         <w:t xml:space="preserve"> </w:t>
@@ -99,7 +99,7 @@
       <w:r>
         <w:drawing>
           <wp:inline>
-            <wp:extent cx="5334000" cy="5334000"/>
+            <wp:extent cx="5334000" cy="5867400"/>
             <wp:effectExtent b="0" l="0" r="0" t="0"/>
             <wp:docPr descr="" title="" id="1" name="Picture"/>
             <a:graphic>
@@ -120,7 +120,7 @@
                   <pic:spPr bwMode="auto">
                     <a:xfrm>
                       <a:off x="0" y="0"/>
-                      <a:ext cx="5334000" cy="5334000"/>
+                      <a:ext cx="5334000" cy="5867400"/>
                     </a:xfrm>
                     <a:prstGeom prst="rect">
                       <a:avLst/>
@@ -188,19 +188,1095 @@
     </w:p>
     <w:p>
       <w:pPr>
-        <w:pStyle w:val="BodyText"/>
+        <w:pStyle w:val="SourceCode"/>
+      </w:pPr>
+      <w:r>
+        <w:rPr>
+          <w:rStyle w:val="CommentTok"/>
+        </w:rPr>
+        <w:t xml:space="preserve"># for each country, for each year, find the emissions difference to the previous year</w:t>
+      </w:r>
+      <w:r>
+        <w:br/>
+      </w:r>
+      <w:r>
+        <w:br/>
+      </w:r>
+      <w:r>
+        <w:rPr>
+          <w:rStyle w:val="NormalTok"/>
+        </w:rPr>
+        <w:t xml:space="preserve">plot_data &lt;-</w:t>
+      </w:r>
+      <w:r>
+        <w:rPr>
+          <w:rStyle w:val="StringTok"/>
+        </w:rPr>
+        <w:t xml:space="preserve"> </w:t>
+      </w:r>
+      <w:r>
+        <w:rPr>
+          <w:rStyle w:val="KeywordTok"/>
+        </w:rPr>
+        <w:t xml:space="preserve">gather</w:t>
+      </w:r>
+      <w:r>
+        <w:rPr>
+          <w:rStyle w:val="NormalTok"/>
+        </w:rPr>
+        <w:t xml:space="preserve">(cluster_table,var,value,abs_reduction_CO2,abs_reduction_GHG) </w:t>
+      </w:r>
+      <w:r>
+        <w:rPr>
+          <w:rStyle w:val="OperatorTok"/>
+        </w:rPr>
+        <w:t xml:space="preserve">%&gt;%</w:t>
+      </w:r>
+      <w:r>
+        <w:rPr>
+          <w:rStyle w:val="StringTok"/>
+        </w:rPr>
+        <w:t xml:space="preserve"> </w:t>
+      </w:r>
+      <w:r>
+        <w:br/>
+      </w:r>
+      <w:r>
+        <w:rPr>
+          <w:rStyle w:val="StringTok"/>
+        </w:rPr>
+        <w:t xml:space="preserve">  </w:t>
+      </w:r>
+      <w:r>
+        <w:rPr>
+          <w:rStyle w:val="KeywordTok"/>
+        </w:rPr>
+        <w:t xml:space="preserve">mutate</w:t>
+      </w:r>
+      <w:r>
+        <w:rPr>
+          <w:rStyle w:val="NormalTok"/>
+        </w:rPr>
+        <w:t xml:space="preserve">(</w:t>
+      </w:r>
+      <w:r>
+        <w:rPr>
+          <w:rStyle w:val="DataTypeTok"/>
+        </w:rPr>
+        <w:t xml:space="preserve">var=</w:t>
+      </w:r>
+      <w:r>
+        <w:rPr>
+          <w:rStyle w:val="KeywordTok"/>
+        </w:rPr>
+        <w:t xml:space="preserve">ifelse</w:t>
+      </w:r>
+      <w:r>
+        <w:rPr>
+          <w:rStyle w:val="NormalTok"/>
+        </w:rPr>
+        <w:t xml:space="preserve">(var</w:t>
+      </w:r>
+      <w:r>
+        <w:rPr>
+          <w:rStyle w:val="OperatorTok"/>
+        </w:rPr>
+        <w:t xml:space="preserve">==</w:t>
+      </w:r>
+      <w:r>
+        <w:rPr>
+          <w:rStyle w:val="StringTok"/>
+        </w:rPr>
+        <w:t xml:space="preserve">"abs_reduction_CO2"</w:t>
+      </w:r>
+      <w:r>
+        <w:rPr>
+          <w:rStyle w:val="NormalTok"/>
+        </w:rPr>
+        <w:t xml:space="preserve">,</w:t>
+      </w:r>
+      <w:r>
+        <w:rPr>
+          <w:rStyle w:val="StringTok"/>
+        </w:rPr>
+        <w:t xml:space="preserve">"CO2"</w:t>
+      </w:r>
+      <w:r>
+        <w:rPr>
+          <w:rStyle w:val="NormalTok"/>
+        </w:rPr>
+        <w:t xml:space="preserve">,var)) </w:t>
+      </w:r>
+      <w:r>
+        <w:rPr>
+          <w:rStyle w:val="OperatorTok"/>
+        </w:rPr>
+        <w:t xml:space="preserve">%&gt;%</w:t>
+      </w:r>
+      <w:r>
+        <w:rPr>
+          <w:rStyle w:val="StringTok"/>
+        </w:rPr>
+        <w:t xml:space="preserve"> </w:t>
+      </w:r>
+      <w:r>
+        <w:br/>
+      </w:r>
+      <w:r>
+        <w:rPr>
+          <w:rStyle w:val="StringTok"/>
+        </w:rPr>
+        <w:t xml:space="preserve">  </w:t>
+      </w:r>
+      <w:r>
+        <w:rPr>
+          <w:rStyle w:val="KeywordTok"/>
+        </w:rPr>
+        <w:t xml:space="preserve">mutate</w:t>
+      </w:r>
+      <w:r>
+        <w:rPr>
+          <w:rStyle w:val="NormalTok"/>
+        </w:rPr>
+        <w:t xml:space="preserve">(</w:t>
+      </w:r>
+      <w:r>
+        <w:rPr>
+          <w:rStyle w:val="DataTypeTok"/>
+        </w:rPr>
+        <w:t xml:space="preserve">var=</w:t>
+      </w:r>
+      <w:r>
+        <w:rPr>
+          <w:rStyle w:val="KeywordTok"/>
+        </w:rPr>
+        <w:t xml:space="preserve">ifelse</w:t>
+      </w:r>
+      <w:r>
+        <w:rPr>
+          <w:rStyle w:val="NormalTok"/>
+        </w:rPr>
+        <w:t xml:space="preserve">(var</w:t>
+      </w:r>
+      <w:r>
+        <w:rPr>
+          <w:rStyle w:val="OperatorTok"/>
+        </w:rPr>
+        <w:t xml:space="preserve">==</w:t>
+      </w:r>
+      <w:r>
+        <w:rPr>
+          <w:rStyle w:val="StringTok"/>
+        </w:rPr>
+        <w:t xml:space="preserve">"abs_reduction_GHG"</w:t>
+      </w:r>
+      <w:r>
+        <w:rPr>
+          <w:rStyle w:val="NormalTok"/>
+        </w:rPr>
+        <w:t xml:space="preserve">,</w:t>
+      </w:r>
+      <w:r>
+        <w:rPr>
+          <w:rStyle w:val="StringTok"/>
+        </w:rPr>
+        <w:t xml:space="preserve">"GHG"</w:t>
+      </w:r>
+      <w:r>
+        <w:rPr>
+          <w:rStyle w:val="NormalTok"/>
+        </w:rPr>
+        <w:t xml:space="preserve">,var)) </w:t>
+      </w:r>
+      <w:r>
+        <w:rPr>
+          <w:rStyle w:val="OperatorTok"/>
+        </w:rPr>
+        <w:t xml:space="preserve">%&gt;%</w:t>
+      </w:r>
+      <w:r>
+        <w:rPr>
+          <w:rStyle w:val="StringTok"/>
+        </w:rPr>
+        <w:t xml:space="preserve"> </w:t>
+      </w:r>
+      <w:r>
+        <w:br/>
+      </w:r>
+      <w:r>
+        <w:rPr>
+          <w:rStyle w:val="StringTok"/>
+        </w:rPr>
+        <w:t xml:space="preserve">  </w:t>
+      </w:r>
+      <w:r>
+        <w:rPr>
+          <w:rStyle w:val="KeywordTok"/>
+        </w:rPr>
+        <w:t xml:space="preserve">filter</w:t>
+      </w:r>
+      <w:r>
+        <w:rPr>
+          <w:rStyle w:val="NormalTok"/>
+        </w:rPr>
+        <w:t xml:space="preserve">(</w:t>
+      </w:r>
+      <w:r>
+        <w:rPr>
+          <w:rStyle w:val="OperatorTok"/>
+        </w:rPr>
+        <w:t xml:space="preserve">!</w:t>
+      </w:r>
+      <w:r>
+        <w:rPr>
+          <w:rStyle w:val="KeywordTok"/>
+        </w:rPr>
+        <w:t xml:space="preserve">is.na</w:t>
+      </w:r>
+      <w:r>
+        <w:rPr>
+          <w:rStyle w:val="NormalTok"/>
+        </w:rPr>
+        <w:t xml:space="preserve">(cluster)) </w:t>
+      </w:r>
+      <w:r>
+        <w:rPr>
+          <w:rStyle w:val="OperatorTok"/>
+        </w:rPr>
+        <w:t xml:space="preserve">%&gt;%</w:t>
+      </w:r>
+      <w:r>
+        <w:rPr>
+          <w:rStyle w:val="StringTok"/>
+        </w:rPr>
+        <w:t xml:space="preserve"> </w:t>
+      </w:r>
+      <w:r>
+        <w:br/>
+      </w:r>
+      <w:r>
+        <w:rPr>
+          <w:rStyle w:val="StringTok"/>
+        </w:rPr>
+        <w:t xml:space="preserve">  </w:t>
+      </w:r>
+      <w:r>
+        <w:rPr>
+          <w:rStyle w:val="KeywordTok"/>
+        </w:rPr>
+        <w:t xml:space="preserve">mutate</w:t>
+      </w:r>
+      <w:r>
+        <w:rPr>
+          <w:rStyle w:val="NormalTok"/>
+        </w:rPr>
+        <w:t xml:space="preserve">(</w:t>
+      </w:r>
+      <w:r>
+        <w:rPr>
+          <w:rStyle w:val="DataTypeTok"/>
+        </w:rPr>
+        <w:t xml:space="preserve">value=</w:t>
+      </w:r>
+      <w:r>
+        <w:rPr>
+          <w:rStyle w:val="NormalTok"/>
+        </w:rPr>
+        <w:t xml:space="preserve">value</w:t>
+      </w:r>
+      <w:r>
+        <w:rPr>
+          <w:rStyle w:val="OperatorTok"/>
+        </w:rPr>
+        <w:t xml:space="preserve">/</w:t>
+      </w:r>
+      <w:r>
+        <w:rPr>
+          <w:rStyle w:val="DecValTok"/>
+        </w:rPr>
+        <w:t xml:space="preserve">1000</w:t>
+      </w:r>
+      <w:r>
+        <w:rPr>
+          <w:rStyle w:val="NormalTok"/>
+        </w:rPr>
+        <w:t xml:space="preserve">)</w:t>
+      </w:r>
+      <w:r>
+        <w:br/>
+      </w:r>
+      <w:r>
+        <w:br/>
+      </w:r>
+      <w:r>
+        <w:rPr>
+          <w:rStyle w:val="NormalTok"/>
+        </w:rPr>
+        <w:t xml:space="preserve">p4 &lt;-</w:t>
+      </w:r>
+      <w:r>
+        <w:rPr>
+          <w:rStyle w:val="StringTok"/>
+        </w:rPr>
+        <w:t xml:space="preserve"> </w:t>
+      </w:r>
+      <w:r>
+        <w:rPr>
+          <w:rStyle w:val="NormalTok"/>
+        </w:rPr>
+        <w:t xml:space="preserve">plot_data </w:t>
+      </w:r>
+      <w:r>
+        <w:rPr>
+          <w:rStyle w:val="OperatorTok"/>
+        </w:rPr>
+        <w:t xml:space="preserve">%&gt;%</w:t>
+      </w:r>
+      <w:r>
+        <w:rPr>
+          <w:rStyle w:val="StringTok"/>
+        </w:rPr>
+        <w:t xml:space="preserve"> </w:t>
+      </w:r>
+      <w:r>
+        <w:rPr>
+          <w:rStyle w:val="KeywordTok"/>
+        </w:rPr>
+        <w:t xml:space="preserve">ggplot</w:t>
+      </w:r>
+      <w:r>
+        <w:rPr>
+          <w:rStyle w:val="NormalTok"/>
+        </w:rPr>
+        <w:t xml:space="preserve">(.,</w:t>
+      </w:r>
+      <w:r>
+        <w:rPr>
+          <w:rStyle w:val="KeywordTok"/>
+        </w:rPr>
+        <w:t xml:space="preserve">aes</w:t>
+      </w:r>
+      <w:r>
+        <w:rPr>
+          <w:rStyle w:val="NormalTok"/>
+        </w:rPr>
+        <w:t xml:space="preserve">(</w:t>
+      </w:r>
+      <w:r>
+        <w:rPr>
+          <w:rStyle w:val="DataTypeTok"/>
+        </w:rPr>
+        <w:t xml:space="preserve">x=</w:t>
+      </w:r>
+      <w:r>
+        <w:rPr>
+          <w:rStyle w:val="NormalTok"/>
+        </w:rPr>
+        <w:t xml:space="preserve">var,</w:t>
+      </w:r>
+      <w:r>
+        <w:rPr>
+          <w:rStyle w:val="DataTypeTok"/>
+        </w:rPr>
+        <w:t xml:space="preserve">y=</w:t>
+      </w:r>
+      <w:r>
+        <w:rPr>
+          <w:rStyle w:val="NormalTok"/>
+        </w:rPr>
+        <w:t xml:space="preserve">value,</w:t>
+      </w:r>
+      <w:r>
+        <w:rPr>
+          <w:rStyle w:val="DataTypeTok"/>
+        </w:rPr>
+        <w:t xml:space="preserve">fill=</w:t>
+      </w:r>
+      <w:r>
+        <w:rPr>
+          <w:rStyle w:val="NormalTok"/>
+        </w:rPr>
+        <w:t xml:space="preserve">cluster)) </w:t>
+      </w:r>
+      <w:r>
+        <w:rPr>
+          <w:rStyle w:val="OperatorTok"/>
+        </w:rPr>
+        <w:t xml:space="preserve">+</w:t>
+      </w:r>
+      <w:r>
+        <w:br/>
+      </w:r>
+      <w:r>
+        <w:rPr>
+          <w:rStyle w:val="StringTok"/>
+        </w:rPr>
+        <w:t xml:space="preserve">  </w:t>
+      </w:r>
+      <w:r>
+        <w:rPr>
+          <w:rStyle w:val="KeywordTok"/>
+        </w:rPr>
+        <w:t xml:space="preserve">geom_bar</w:t>
+      </w:r>
+      <w:r>
+        <w:rPr>
+          <w:rStyle w:val="NormalTok"/>
+        </w:rPr>
+        <w:t xml:space="preserve">(</w:t>
+      </w:r>
+      <w:r>
+        <w:rPr>
+          <w:rStyle w:val="DataTypeTok"/>
+        </w:rPr>
+        <w:t xml:space="preserve">stat=</w:t>
+      </w:r>
+      <w:r>
+        <w:rPr>
+          <w:rStyle w:val="StringTok"/>
+        </w:rPr>
+        <w:t xml:space="preserve">'identity'</w:t>
+      </w:r>
+      <w:r>
+        <w:rPr>
+          <w:rStyle w:val="NormalTok"/>
+        </w:rPr>
+        <w:t xml:space="preserve">,</w:t>
+      </w:r>
+      <w:r>
+        <w:rPr>
+          <w:rStyle w:val="DataTypeTok"/>
+        </w:rPr>
+        <w:t xml:space="preserve">color=</w:t>
+      </w:r>
+      <w:r>
+        <w:rPr>
+          <w:rStyle w:val="StringTok"/>
+        </w:rPr>
+        <w:t xml:space="preserve">"#636363"</w:t>
+      </w:r>
+      <w:r>
+        <w:rPr>
+          <w:rStyle w:val="NormalTok"/>
+        </w:rPr>
+        <w:t xml:space="preserve">) </w:t>
+      </w:r>
+      <w:r>
+        <w:rPr>
+          <w:rStyle w:val="OperatorTok"/>
+        </w:rPr>
+        <w:t xml:space="preserve">+</w:t>
+      </w:r>
+      <w:r>
+        <w:br/>
+      </w:r>
+      <w:r>
+        <w:rPr>
+          <w:rStyle w:val="StringTok"/>
+        </w:rPr>
+        <w:t xml:space="preserve">  </w:t>
+      </w:r>
+      <w:r>
+        <w:rPr>
+          <w:rStyle w:val="KeywordTok"/>
+        </w:rPr>
+        <w:t xml:space="preserve">geom_text</w:t>
+      </w:r>
+      <w:r>
+        <w:rPr>
+          <w:rStyle w:val="NormalTok"/>
+        </w:rPr>
+        <w:t xml:space="preserve">(</w:t>
+      </w:r>
+      <w:r>
+        <w:rPr>
+          <w:rStyle w:val="DataTypeTok"/>
+        </w:rPr>
+        <w:t xml:space="preserve">data=</w:t>
+      </w:r>
+      <w:r>
+        <w:rPr>
+          <w:rStyle w:val="NormalTok"/>
+        </w:rPr>
+        <w:t xml:space="preserve">plot_data,</w:t>
+      </w:r>
+      <w:r>
+        <w:rPr>
+          <w:rStyle w:val="DataTypeTok"/>
+        </w:rPr>
+        <w:t xml:space="preserve">inherit.aes=</w:t>
+      </w:r>
+      <w:r>
+        <w:rPr>
+          <w:rStyle w:val="OtherTok"/>
+        </w:rPr>
+        <w:t xml:space="preserve">FALSE</w:t>
+      </w:r>
+      <w:r>
+        <w:rPr>
+          <w:rStyle w:val="NormalTok"/>
+        </w:rPr>
+        <w:t xml:space="preserve">,</w:t>
+      </w:r>
+      <w:r>
+        <w:rPr>
+          <w:rStyle w:val="KeywordTok"/>
+        </w:rPr>
+        <w:t xml:space="preserve">aes</w:t>
+      </w:r>
+      <w:r>
+        <w:rPr>
+          <w:rStyle w:val="NormalTok"/>
+        </w:rPr>
+        <w:t xml:space="preserve">(</w:t>
+      </w:r>
+      <w:r>
+        <w:rPr>
+          <w:rStyle w:val="DataTypeTok"/>
+        </w:rPr>
+        <w:t xml:space="preserve">x=</w:t>
+      </w:r>
+      <w:r>
+        <w:rPr>
+          <w:rStyle w:val="NormalTok"/>
+        </w:rPr>
+        <w:t xml:space="preserve">var,</w:t>
+      </w:r>
+      <w:r>
+        <w:rPr>
+          <w:rStyle w:val="DataTypeTok"/>
+        </w:rPr>
+        <w:t xml:space="preserve">y=</w:t>
+      </w:r>
+      <w:r>
+        <w:rPr>
+          <w:rStyle w:val="NormalTok"/>
+        </w:rPr>
+        <w:t xml:space="preserve">value</w:t>
+      </w:r>
+      <w:r>
+        <w:rPr>
+          <w:rStyle w:val="FloatTok"/>
+        </w:rPr>
+        <w:t xml:space="preserve">+0.2</w:t>
+      </w:r>
+      <w:r>
+        <w:rPr>
+          <w:rStyle w:val="NormalTok"/>
+        </w:rPr>
+        <w:t xml:space="preserve">,</w:t>
+      </w:r>
+      <w:r>
+        <w:rPr>
+          <w:rStyle w:val="DataTypeTok"/>
+        </w:rPr>
+        <w:t xml:space="preserve">label=</w:t>
+      </w:r>
+      <w:r>
+        <w:rPr>
+          <w:rStyle w:val="KeywordTok"/>
+        </w:rPr>
+        <w:t xml:space="preserve">round</w:t>
+      </w:r>
+      <w:r>
+        <w:rPr>
+          <w:rStyle w:val="NormalTok"/>
+        </w:rPr>
+        <w:t xml:space="preserve">(value,</w:t>
+      </w:r>
+      <w:r>
+        <w:rPr>
+          <w:rStyle w:val="DecValTok"/>
+        </w:rPr>
+        <w:t xml:space="preserve">1</w:t>
+      </w:r>
+      <w:r>
+        <w:rPr>
+          <w:rStyle w:val="NormalTok"/>
+        </w:rPr>
+        <w:t xml:space="preserve">)),</w:t>
+      </w:r>
+      <w:r>
+        <w:rPr>
+          <w:rStyle w:val="DataTypeTok"/>
+        </w:rPr>
+        <w:t xml:space="preserve">size =</w:t>
+      </w:r>
+      <w:r>
+        <w:rPr>
+          <w:rStyle w:val="FloatTok"/>
+        </w:rPr>
+        <w:t xml:space="preserve">3.5</w:t>
+      </w:r>
+      <w:r>
+        <w:rPr>
+          <w:rStyle w:val="NormalTok"/>
+        </w:rPr>
+        <w:t xml:space="preserve">,</w:t>
+      </w:r>
+      <w:r>
+        <w:rPr>
+          <w:rStyle w:val="DataTypeTok"/>
+        </w:rPr>
+        <w:t xml:space="preserve">color=</w:t>
+      </w:r>
+      <w:r>
+        <w:rPr>
+          <w:rStyle w:val="StringTok"/>
+        </w:rPr>
+        <w:t xml:space="preserve">"#636363"</w:t>
+      </w:r>
+      <w:r>
+        <w:rPr>
+          <w:rStyle w:val="NormalTok"/>
+        </w:rPr>
+        <w:t xml:space="preserve">) </w:t>
+      </w:r>
+      <w:r>
+        <w:rPr>
+          <w:rStyle w:val="OperatorTok"/>
+        </w:rPr>
+        <w:t xml:space="preserve">+</w:t>
+      </w:r>
+      <w:r>
+        <w:br/>
+      </w:r>
+      <w:r>
+        <w:rPr>
+          <w:rStyle w:val="StringTok"/>
+        </w:rPr>
+        <w:t xml:space="preserve">  </w:t>
+      </w:r>
+      <w:r>
+        <w:rPr>
+          <w:rStyle w:val="KeywordTok"/>
+        </w:rPr>
+        <w:t xml:space="preserve">facet_grid</w:t>
+      </w:r>
+      <w:r>
+        <w:rPr>
+          <w:rStyle w:val="NormalTok"/>
+        </w:rPr>
+        <w:t xml:space="preserve">(.</w:t>
+      </w:r>
+      <w:r>
+        <w:rPr>
+          <w:rStyle w:val="OperatorTok"/>
+        </w:rPr>
+        <w:t xml:space="preserve">~</w:t>
+      </w:r>
+      <w:r>
+        <w:rPr>
+          <w:rStyle w:val="NormalTok"/>
+        </w:rPr>
+        <w:t xml:space="preserve">cluster) </w:t>
+      </w:r>
+      <w:r>
+        <w:rPr>
+          <w:rStyle w:val="OperatorTok"/>
+        </w:rPr>
+        <w:t xml:space="preserve">+</w:t>
+      </w:r>
+      <w:r>
+        <w:br/>
+      </w:r>
+      <w:r>
+        <w:rPr>
+          <w:rStyle w:val="StringTok"/>
+        </w:rPr>
+        <w:t xml:space="preserve">  </w:t>
+      </w:r>
+      <w:r>
+        <w:rPr>
+          <w:rStyle w:val="KeywordTok"/>
+        </w:rPr>
+        <w:t xml:space="preserve">scale_y_continuous</w:t>
+      </w:r>
+      <w:r>
+        <w:rPr>
+          <w:rStyle w:val="NormalTok"/>
+        </w:rPr>
+        <w:t xml:space="preserve">(</w:t>
+      </w:r>
+      <w:r>
+        <w:rPr>
+          <w:rStyle w:val="DataTypeTok"/>
+        </w:rPr>
+        <w:t xml:space="preserve">expand =</w:t>
+      </w:r>
+      <w:r>
+        <w:rPr>
+          <w:rStyle w:val="NormalTok"/>
+        </w:rPr>
+        <w:t xml:space="preserve"> </w:t>
+      </w:r>
+      <w:r>
+        <w:rPr>
+          <w:rStyle w:val="KeywordTok"/>
+        </w:rPr>
+        <w:t xml:space="preserve">c</w:t>
+      </w:r>
+      <w:r>
+        <w:rPr>
+          <w:rStyle w:val="NormalTok"/>
+        </w:rPr>
+        <w:t xml:space="preserve">(</w:t>
+      </w:r>
+      <w:r>
+        <w:rPr>
+          <w:rStyle w:val="DecValTok"/>
+        </w:rPr>
+        <w:t xml:space="preserve">0</w:t>
+      </w:r>
+      <w:r>
+        <w:rPr>
+          <w:rStyle w:val="NormalTok"/>
+        </w:rPr>
+        <w:t xml:space="preserve">, </w:t>
+      </w:r>
+      <w:r>
+        <w:rPr>
+          <w:rStyle w:val="FloatTok"/>
+        </w:rPr>
+        <w:t xml:space="preserve">0.2</w:t>
+      </w:r>
+      <w:r>
+        <w:rPr>
+          <w:rStyle w:val="NormalTok"/>
+        </w:rPr>
+        <w:t xml:space="preserve">)) </w:t>
+      </w:r>
+      <w:r>
+        <w:rPr>
+          <w:rStyle w:val="OperatorTok"/>
+        </w:rPr>
+        <w:t xml:space="preserve">+</w:t>
+      </w:r>
+      <w:r>
+        <w:br/>
+      </w:r>
+      <w:r>
+        <w:rPr>
+          <w:rStyle w:val="StringTok"/>
+        </w:rPr>
+        <w:t xml:space="preserve">  </w:t>
+      </w:r>
+      <w:r>
+        <w:rPr>
+          <w:rStyle w:val="KeywordTok"/>
+        </w:rPr>
+        <w:t xml:space="preserve">theme</w:t>
+      </w:r>
+      <w:r>
+        <w:rPr>
+          <w:rStyle w:val="NormalTok"/>
+        </w:rPr>
+        <w:t xml:space="preserve">(</w:t>
+      </w:r>
+      <w:r>
+        <w:rPr>
+          <w:rStyle w:val="DataTypeTok"/>
+        </w:rPr>
+        <w:t xml:space="preserve">legend.position =</w:t>
+      </w:r>
+      <w:r>
+        <w:rPr>
+          <w:rStyle w:val="NormalTok"/>
+        </w:rPr>
+        <w:t xml:space="preserve"> </w:t>
+      </w:r>
+      <w:r>
+        <w:rPr>
+          <w:rStyle w:val="StringTok"/>
+        </w:rPr>
+        <w:t xml:space="preserve">"none"</w:t>
+      </w:r>
+      <w:r>
+        <w:rPr>
+          <w:rStyle w:val="NormalTok"/>
+        </w:rPr>
+        <w:t xml:space="preserve">,</w:t>
+      </w:r>
+      <w:r>
+        <w:br/>
+      </w:r>
+      <w:r>
+        <w:rPr>
+          <w:rStyle w:val="NormalTok"/>
+        </w:rPr>
+        <w:t xml:space="preserve">        </w:t>
+      </w:r>
+      <w:r>
+        <w:rPr>
+          <w:rStyle w:val="DataTypeTok"/>
+        </w:rPr>
+        <w:t xml:space="preserve">legend.title =</w:t>
+      </w:r>
+      <w:r>
+        <w:rPr>
+          <w:rStyle w:val="NormalTok"/>
+        </w:rPr>
+        <w:t xml:space="preserve"> </w:t>
+      </w:r>
+      <w:r>
+        <w:rPr>
+          <w:rStyle w:val="KeywordTok"/>
+        </w:rPr>
+        <w:t xml:space="preserve">element_blank</w:t>
+      </w:r>
+      <w:r>
+        <w:rPr>
+          <w:rStyle w:val="NormalTok"/>
+        </w:rPr>
+        <w:t xml:space="preserve">(),</w:t>
+      </w:r>
+      <w:r>
+        <w:br/>
+      </w:r>
+      <w:r>
+        <w:rPr>
+          <w:rStyle w:val="NormalTok"/>
+        </w:rPr>
+        <w:t xml:space="preserve">        </w:t>
+      </w:r>
+      <w:r>
+        <w:rPr>
+          <w:rStyle w:val="DataTypeTok"/>
+        </w:rPr>
+        <w:t xml:space="preserve">axis.title =</w:t>
+      </w:r>
+      <w:r>
+        <w:rPr>
+          <w:rStyle w:val="NormalTok"/>
+        </w:rPr>
+        <w:t xml:space="preserve"> </w:t>
+      </w:r>
+      <w:r>
+        <w:rPr>
+          <w:rStyle w:val="KeywordTok"/>
+        </w:rPr>
+        <w:t xml:space="preserve">element_blank</w:t>
+      </w:r>
+      <w:r>
+        <w:rPr>
+          <w:rStyle w:val="NormalTok"/>
+        </w:rPr>
+        <w:t xml:space="preserve">(),</w:t>
+      </w:r>
+      <w:r>
+        <w:br/>
+      </w:r>
+      <w:r>
+        <w:rPr>
+          <w:rStyle w:val="NormalTok"/>
+        </w:rPr>
+        <w:t xml:space="preserve">        </w:t>
+      </w:r>
+      <w:r>
+        <w:rPr>
+          <w:rStyle w:val="DataTypeTok"/>
+        </w:rPr>
+        <w:t xml:space="preserve">panel.grid.minor =</w:t>
+      </w:r>
+      <w:r>
+        <w:rPr>
+          <w:rStyle w:val="NormalTok"/>
+        </w:rPr>
+        <w:t xml:space="preserve"> </w:t>
+      </w:r>
+      <w:r>
+        <w:rPr>
+          <w:rStyle w:val="KeywordTok"/>
+        </w:rPr>
+        <w:t xml:space="preserve">element_blank</w:t>
+      </w:r>
+      <w:r>
+        <w:rPr>
+          <w:rStyle w:val="NormalTok"/>
+        </w:rPr>
+        <w:t xml:space="preserve">(),</w:t>
+      </w:r>
+      <w:r>
+        <w:br/>
+      </w:r>
+      <w:r>
+        <w:rPr>
+          <w:rStyle w:val="NormalTok"/>
+        </w:rPr>
+        <w:t xml:space="preserve">        </w:t>
+      </w:r>
+      <w:r>
+        <w:rPr>
+          <w:rStyle w:val="DataTypeTok"/>
+        </w:rPr>
+        <w:t xml:space="preserve">plot.title =</w:t>
+      </w:r>
+      <w:r>
+        <w:rPr>
+          <w:rStyle w:val="NormalTok"/>
+        </w:rPr>
+        <w:t xml:space="preserve"> </w:t>
+      </w:r>
+      <w:r>
+        <w:rPr>
+          <w:rStyle w:val="KeywordTok"/>
+        </w:rPr>
+        <w:t xml:space="preserve">element_text</w:t>
+      </w:r>
+      <w:r>
+        <w:rPr>
+          <w:rStyle w:val="NormalTok"/>
+        </w:rPr>
+        <w:t xml:space="preserve">(</w:t>
+      </w:r>
+      <w:r>
+        <w:rPr>
+          <w:rStyle w:val="DataTypeTok"/>
+        </w:rPr>
+        <w:t xml:space="preserve">size=</w:t>
+      </w:r>
+      <w:r>
+        <w:rPr>
+          <w:rStyle w:val="DecValTok"/>
+        </w:rPr>
+        <w:t xml:space="preserve">12</w:t>
+      </w:r>
+      <w:r>
+        <w:rPr>
+          <w:rStyle w:val="NormalTok"/>
+        </w:rPr>
+        <w:t xml:space="preserve">),</w:t>
+      </w:r>
+      <w:r>
+        <w:br/>
+      </w:r>
+      <w:r>
+        <w:rPr>
+          <w:rStyle w:val="NormalTok"/>
+        </w:rPr>
+        <w:t xml:space="preserve">        </w:t>
+      </w:r>
+      <w:r>
+        <w:rPr>
+          <w:rStyle w:val="DataTypeTok"/>
+        </w:rPr>
+        <w:t xml:space="preserve">strip.background =</w:t>
+      </w:r>
+      <w:r>
+        <w:rPr>
+          <w:rStyle w:val="NormalTok"/>
+        </w:rPr>
+        <w:t xml:space="preserve"> </w:t>
+      </w:r>
+      <w:r>
+        <w:rPr>
+          <w:rStyle w:val="KeywordTok"/>
+        </w:rPr>
+        <w:t xml:space="preserve">element_blank</w:t>
+      </w:r>
+      <w:r>
+        <w:rPr>
+          <w:rStyle w:val="NormalTok"/>
+        </w:rPr>
+        <w:t xml:space="preserve">(),</w:t>
+      </w:r>
+      <w:r>
+        <w:br/>
+      </w:r>
+      <w:r>
+        <w:rPr>
+          <w:rStyle w:val="NormalTok"/>
+        </w:rPr>
+        <w:t xml:space="preserve">        </w:t>
+      </w:r>
+      <w:r>
+        <w:rPr>
+          <w:rStyle w:val="DataTypeTok"/>
+        </w:rPr>
+        <w:t xml:space="preserve">strip.text =</w:t>
+      </w:r>
+      <w:r>
+        <w:rPr>
+          <w:rStyle w:val="NormalTok"/>
+        </w:rPr>
+        <w:t xml:space="preserve"> </w:t>
+      </w:r>
+      <w:r>
+        <w:rPr>
+          <w:rStyle w:val="KeywordTok"/>
+        </w:rPr>
+        <w:t xml:space="preserve">element_blank</w:t>
+      </w:r>
+      <w:r>
+        <w:rPr>
+          <w:rStyle w:val="NormalTok"/>
+        </w:rPr>
+        <w:t xml:space="preserve">()) </w:t>
+      </w:r>
+      <w:r>
+        <w:rPr>
+          <w:rStyle w:val="OperatorTok"/>
+        </w:rPr>
+        <w:t xml:space="preserve">+</w:t>
+      </w:r>
+      <w:r>
+        <w:br/>
+      </w:r>
+      <w:r>
+        <w:rPr>
+          <w:rStyle w:val="StringTok"/>
+        </w:rPr>
+        <w:t xml:space="preserve">  </w:t>
+      </w:r>
+      <w:r>
+        <w:rPr>
+          <w:rStyle w:val="KeywordTok"/>
+        </w:rPr>
+        <w:t xml:space="preserve">ggtitle</w:t>
+      </w:r>
+      <w:r>
+        <w:rPr>
+          <w:rStyle w:val="NormalTok"/>
+        </w:rPr>
+        <w:t xml:space="preserve">(</w:t>
+      </w:r>
+      <w:r>
+        <w:rPr>
+          <w:rStyle w:val="StringTok"/>
+        </w:rPr>
+        <w:t xml:space="preserve">"d. Absolute reduction in emissions since peak years (Gt CO2eq)"</w:t>
+      </w:r>
+      <w:r>
+        <w:rPr>
+          <w:rStyle w:val="NormalTok"/>
+        </w:rPr>
+        <w:t xml:space="preserve">)</w:t>
+      </w:r>
+      <w:r>
+        <w:br/>
+      </w:r>
+      <w:r>
+        <w:rPr>
+          <w:rStyle w:val="NormalTok"/>
+        </w:rPr>
+        <w:t xml:space="preserve">p4 </w:t>
+      </w:r>
+    </w:p>
+    <w:p>
+      <w:pPr>
+        <w:pStyle w:val="FirstParagraph"/>
       </w:pPr>
       <w:r>
         <w:drawing>
           <wp:inline>
-            <wp:extent cx="5334000" cy="4923692"/>
+            <wp:extent cx="5334000" cy="1778000"/>
             <wp:effectExtent b="0" l="0" r="0" t="0"/>
             <wp:docPr descr="" title="" id="1" name="Picture"/>
             <a:graphic>
               <a:graphicData uri="http://schemas.openxmlformats.org/drawingml/2006/picture">
                 <pic:pic>
                   <pic:nvPicPr>
-                    <pic:cNvPr descr="../../Results/Plots/Peak/cluster_plot-1.png" id="0" name="Picture"/>
+                    <pic:cNvPr descr="C:\Users\lamw\Documents\SpiderOak%20Hive\Work\Projects\AR6-Emissions-trends-and-drivers\Results\decarbonising_countries_files/figure-docx/abs_rel_reductions-1.png" id="0" name="Picture"/>
                     <pic:cNvPicPr>
                       <a:picLocks noChangeArrowheads="1" noChangeAspect="1"/>
                     </pic:cNvPicPr>
@@ -214,7 +1290,7 @@
                   <pic:spPr bwMode="auto">
                     <a:xfrm>
                       <a:off x="0" y="0"/>
-                      <a:ext cx="5334000" cy="4923692"/>
+                      <a:ext cx="5334000" cy="1778000"/>
                     </a:xfrm>
                     <a:prstGeom prst="rect">
                       <a:avLst/>
@@ -235,7 +1311,1128 @@
     </w:p>
     <w:p>
       <w:pPr>
+        <w:pStyle w:val="SourceCode"/>
+      </w:pPr>
+      <w:r>
+        <w:rPr>
+          <w:rStyle w:val="NormalTok"/>
+        </w:rPr>
+        <w:t xml:space="preserve">plot_data &lt;-</w:t>
+      </w:r>
+      <w:r>
+        <w:rPr>
+          <w:rStyle w:val="StringTok"/>
+        </w:rPr>
+        <w:t xml:space="preserve"> </w:t>
+      </w:r>
+      <w:r>
+        <w:rPr>
+          <w:rStyle w:val="KeywordTok"/>
+        </w:rPr>
+        <w:t xml:space="preserve">gather</w:t>
+      </w:r>
+      <w:r>
+        <w:rPr>
+          <w:rStyle w:val="NormalTok"/>
+        </w:rPr>
+        <w:t xml:space="preserve">(cluster_table,var,value,rel_reduction_CO2,rel_reduction_GHG) </w:t>
+      </w:r>
+      <w:r>
+        <w:rPr>
+          <w:rStyle w:val="OperatorTok"/>
+        </w:rPr>
+        <w:t xml:space="preserve">%&gt;%</w:t>
+      </w:r>
+      <w:r>
+        <w:rPr>
+          <w:rStyle w:val="StringTok"/>
+        </w:rPr>
+        <w:t xml:space="preserve"> </w:t>
+      </w:r>
+      <w:r>
+        <w:br/>
+      </w:r>
+      <w:r>
+        <w:rPr>
+          <w:rStyle w:val="StringTok"/>
+        </w:rPr>
+        <w:t xml:space="preserve">  </w:t>
+      </w:r>
+      <w:r>
+        <w:rPr>
+          <w:rStyle w:val="KeywordTok"/>
+        </w:rPr>
+        <w:t xml:space="preserve">mutate</w:t>
+      </w:r>
+      <w:r>
+        <w:rPr>
+          <w:rStyle w:val="NormalTok"/>
+        </w:rPr>
+        <w:t xml:space="preserve">(</w:t>
+      </w:r>
+      <w:r>
+        <w:rPr>
+          <w:rStyle w:val="DataTypeTok"/>
+        </w:rPr>
+        <w:t xml:space="preserve">var=</w:t>
+      </w:r>
+      <w:r>
+        <w:rPr>
+          <w:rStyle w:val="KeywordTok"/>
+        </w:rPr>
+        <w:t xml:space="preserve">ifelse</w:t>
+      </w:r>
+      <w:r>
+        <w:rPr>
+          <w:rStyle w:val="NormalTok"/>
+        </w:rPr>
+        <w:t xml:space="preserve">(var</w:t>
+      </w:r>
+      <w:r>
+        <w:rPr>
+          <w:rStyle w:val="OperatorTok"/>
+        </w:rPr>
+        <w:t xml:space="preserve">==</w:t>
+      </w:r>
+      <w:r>
+        <w:rPr>
+          <w:rStyle w:val="StringTok"/>
+        </w:rPr>
+        <w:t xml:space="preserve">"rel_reduction_CO2"</w:t>
+      </w:r>
+      <w:r>
+        <w:rPr>
+          <w:rStyle w:val="NormalTok"/>
+        </w:rPr>
+        <w:t xml:space="preserve">,</w:t>
+      </w:r>
+      <w:r>
+        <w:rPr>
+          <w:rStyle w:val="StringTok"/>
+        </w:rPr>
+        <w:t xml:space="preserve">"CO2"</w:t>
+      </w:r>
+      <w:r>
+        <w:rPr>
+          <w:rStyle w:val="NormalTok"/>
+        </w:rPr>
+        <w:t xml:space="preserve">,var)) </w:t>
+      </w:r>
+      <w:r>
+        <w:rPr>
+          <w:rStyle w:val="OperatorTok"/>
+        </w:rPr>
+        <w:t xml:space="preserve">%&gt;%</w:t>
+      </w:r>
+      <w:r>
+        <w:rPr>
+          <w:rStyle w:val="StringTok"/>
+        </w:rPr>
+        <w:t xml:space="preserve"> </w:t>
+      </w:r>
+      <w:r>
+        <w:br/>
+      </w:r>
+      <w:r>
+        <w:rPr>
+          <w:rStyle w:val="StringTok"/>
+        </w:rPr>
+        <w:t xml:space="preserve">  </w:t>
+      </w:r>
+      <w:r>
+        <w:rPr>
+          <w:rStyle w:val="KeywordTok"/>
+        </w:rPr>
+        <w:t xml:space="preserve">mutate</w:t>
+      </w:r>
+      <w:r>
+        <w:rPr>
+          <w:rStyle w:val="NormalTok"/>
+        </w:rPr>
+        <w:t xml:space="preserve">(</w:t>
+      </w:r>
+      <w:r>
+        <w:rPr>
+          <w:rStyle w:val="DataTypeTok"/>
+        </w:rPr>
+        <w:t xml:space="preserve">var=</w:t>
+      </w:r>
+      <w:r>
+        <w:rPr>
+          <w:rStyle w:val="KeywordTok"/>
+        </w:rPr>
+        <w:t xml:space="preserve">ifelse</w:t>
+      </w:r>
+      <w:r>
+        <w:rPr>
+          <w:rStyle w:val="NormalTok"/>
+        </w:rPr>
+        <w:t xml:space="preserve">(var</w:t>
+      </w:r>
+      <w:r>
+        <w:rPr>
+          <w:rStyle w:val="OperatorTok"/>
+        </w:rPr>
+        <w:t xml:space="preserve">==</w:t>
+      </w:r>
+      <w:r>
+        <w:rPr>
+          <w:rStyle w:val="StringTok"/>
+        </w:rPr>
+        <w:t xml:space="preserve">"rel_reduction_GHG"</w:t>
+      </w:r>
+      <w:r>
+        <w:rPr>
+          <w:rStyle w:val="NormalTok"/>
+        </w:rPr>
+        <w:t xml:space="preserve">,</w:t>
+      </w:r>
+      <w:r>
+        <w:rPr>
+          <w:rStyle w:val="StringTok"/>
+        </w:rPr>
+        <w:t xml:space="preserve">"GHG"</w:t>
+      </w:r>
+      <w:r>
+        <w:rPr>
+          <w:rStyle w:val="NormalTok"/>
+        </w:rPr>
+        <w:t xml:space="preserve">,var)) </w:t>
+      </w:r>
+      <w:r>
+        <w:rPr>
+          <w:rStyle w:val="OperatorTok"/>
+        </w:rPr>
+        <w:t xml:space="preserve">%&gt;%</w:t>
+      </w:r>
+      <w:r>
+        <w:rPr>
+          <w:rStyle w:val="StringTok"/>
+        </w:rPr>
+        <w:t xml:space="preserve"> </w:t>
+      </w:r>
+      <w:r>
+        <w:br/>
+      </w:r>
+      <w:r>
+        <w:rPr>
+          <w:rStyle w:val="StringTok"/>
+        </w:rPr>
+        <w:t xml:space="preserve">  </w:t>
+      </w:r>
+      <w:r>
+        <w:rPr>
+          <w:rStyle w:val="KeywordTok"/>
+        </w:rPr>
+        <w:t xml:space="preserve">filter</w:t>
+      </w:r>
+      <w:r>
+        <w:rPr>
+          <w:rStyle w:val="NormalTok"/>
+        </w:rPr>
+        <w:t xml:space="preserve">(</w:t>
+      </w:r>
+      <w:r>
+        <w:rPr>
+          <w:rStyle w:val="OperatorTok"/>
+        </w:rPr>
+        <w:t xml:space="preserve">!</w:t>
+      </w:r>
+      <w:r>
+        <w:rPr>
+          <w:rStyle w:val="KeywordTok"/>
+        </w:rPr>
+        <w:t xml:space="preserve">is.na</w:t>
+      </w:r>
+      <w:r>
+        <w:rPr>
+          <w:rStyle w:val="NormalTok"/>
+        </w:rPr>
+        <w:t xml:space="preserve">(cluster))</w:t>
+      </w:r>
+      <w:r>
+        <w:br/>
+      </w:r>
+      <w:r>
+        <w:br/>
+      </w:r>
+      <w:r>
+        <w:rPr>
+          <w:rStyle w:val="NormalTok"/>
+        </w:rPr>
+        <w:t xml:space="preserve">p4 &lt;-</w:t>
+      </w:r>
+      <w:r>
+        <w:rPr>
+          <w:rStyle w:val="StringTok"/>
+        </w:rPr>
+        <w:t xml:space="preserve"> </w:t>
+      </w:r>
+      <w:r>
+        <w:rPr>
+          <w:rStyle w:val="NormalTok"/>
+        </w:rPr>
+        <w:t xml:space="preserve">plot_data </w:t>
+      </w:r>
+      <w:r>
+        <w:rPr>
+          <w:rStyle w:val="OperatorTok"/>
+        </w:rPr>
+        <w:t xml:space="preserve">%&gt;%</w:t>
+      </w:r>
+      <w:r>
+        <w:rPr>
+          <w:rStyle w:val="StringTok"/>
+        </w:rPr>
+        <w:t xml:space="preserve"> </w:t>
+      </w:r>
+      <w:r>
+        <w:rPr>
+          <w:rStyle w:val="KeywordTok"/>
+        </w:rPr>
+        <w:t xml:space="preserve">ggplot</w:t>
+      </w:r>
+      <w:r>
+        <w:rPr>
+          <w:rStyle w:val="NormalTok"/>
+        </w:rPr>
+        <w:t xml:space="preserve">(.,</w:t>
+      </w:r>
+      <w:r>
+        <w:rPr>
+          <w:rStyle w:val="KeywordTok"/>
+        </w:rPr>
+        <w:t xml:space="preserve">aes</w:t>
+      </w:r>
+      <w:r>
+        <w:rPr>
+          <w:rStyle w:val="NormalTok"/>
+        </w:rPr>
+        <w:t xml:space="preserve">(</w:t>
+      </w:r>
+      <w:r>
+        <w:rPr>
+          <w:rStyle w:val="DataTypeTok"/>
+        </w:rPr>
+        <w:t xml:space="preserve">x=</w:t>
+      </w:r>
+      <w:r>
+        <w:rPr>
+          <w:rStyle w:val="NormalTok"/>
+        </w:rPr>
+        <w:t xml:space="preserve">var,</w:t>
+      </w:r>
+      <w:r>
+        <w:rPr>
+          <w:rStyle w:val="DataTypeTok"/>
+        </w:rPr>
+        <w:t xml:space="preserve">y=</w:t>
+      </w:r>
+      <w:r>
+        <w:rPr>
+          <w:rStyle w:val="NormalTok"/>
+        </w:rPr>
+        <w:t xml:space="preserve">value,</w:t>
+      </w:r>
+      <w:r>
+        <w:rPr>
+          <w:rStyle w:val="DataTypeTok"/>
+        </w:rPr>
+        <w:t xml:space="preserve">fill=</w:t>
+      </w:r>
+      <w:r>
+        <w:rPr>
+          <w:rStyle w:val="NormalTok"/>
+        </w:rPr>
+        <w:t xml:space="preserve">cluster)) </w:t>
+      </w:r>
+      <w:r>
+        <w:rPr>
+          <w:rStyle w:val="OperatorTok"/>
+        </w:rPr>
+        <w:t xml:space="preserve">+</w:t>
+      </w:r>
+      <w:r>
+        <w:br/>
+      </w:r>
+      <w:r>
+        <w:rPr>
+          <w:rStyle w:val="StringTok"/>
+        </w:rPr>
+        <w:t xml:space="preserve">  </w:t>
+      </w:r>
+      <w:r>
+        <w:rPr>
+          <w:rStyle w:val="KeywordTok"/>
+        </w:rPr>
+        <w:t xml:space="preserve">geom_bar</w:t>
+      </w:r>
+      <w:r>
+        <w:rPr>
+          <w:rStyle w:val="NormalTok"/>
+        </w:rPr>
+        <w:t xml:space="preserve">(</w:t>
+      </w:r>
+      <w:r>
+        <w:rPr>
+          <w:rStyle w:val="DataTypeTok"/>
+        </w:rPr>
+        <w:t xml:space="preserve">stat=</w:t>
+      </w:r>
+      <w:r>
+        <w:rPr>
+          <w:rStyle w:val="StringTok"/>
+        </w:rPr>
+        <w:t xml:space="preserve">'identity'</w:t>
+      </w:r>
+      <w:r>
+        <w:rPr>
+          <w:rStyle w:val="NormalTok"/>
+        </w:rPr>
+        <w:t xml:space="preserve">,</w:t>
+      </w:r>
+      <w:r>
+        <w:rPr>
+          <w:rStyle w:val="DataTypeTok"/>
+        </w:rPr>
+        <w:t xml:space="preserve">color=</w:t>
+      </w:r>
+      <w:r>
+        <w:rPr>
+          <w:rStyle w:val="StringTok"/>
+        </w:rPr>
+        <w:t xml:space="preserve">"#636363"</w:t>
+      </w:r>
+      <w:r>
+        <w:rPr>
+          <w:rStyle w:val="NormalTok"/>
+        </w:rPr>
+        <w:t xml:space="preserve">) </w:t>
+      </w:r>
+      <w:r>
+        <w:rPr>
+          <w:rStyle w:val="OperatorTok"/>
+        </w:rPr>
+        <w:t xml:space="preserve">+</w:t>
+      </w:r>
+      <w:r>
+        <w:br/>
+      </w:r>
+      <w:r>
+        <w:rPr>
+          <w:rStyle w:val="StringTok"/>
+        </w:rPr>
+        <w:t xml:space="preserve">  </w:t>
+      </w:r>
+      <w:r>
+        <w:rPr>
+          <w:rStyle w:val="KeywordTok"/>
+        </w:rPr>
+        <w:t xml:space="preserve">geom_text</w:t>
+      </w:r>
+      <w:r>
+        <w:rPr>
+          <w:rStyle w:val="NormalTok"/>
+        </w:rPr>
+        <w:t xml:space="preserve">(</w:t>
+      </w:r>
+      <w:r>
+        <w:rPr>
+          <w:rStyle w:val="DataTypeTok"/>
+        </w:rPr>
+        <w:t xml:space="preserve">data=</w:t>
+      </w:r>
+      <w:r>
+        <w:rPr>
+          <w:rStyle w:val="NormalTok"/>
+        </w:rPr>
+        <w:t xml:space="preserve">plot_data,</w:t>
+      </w:r>
+      <w:r>
+        <w:rPr>
+          <w:rStyle w:val="DataTypeTok"/>
+        </w:rPr>
+        <w:t xml:space="preserve">inherit.aes=</w:t>
+      </w:r>
+      <w:r>
+        <w:rPr>
+          <w:rStyle w:val="OtherTok"/>
+        </w:rPr>
+        <w:t xml:space="preserve">FALSE</w:t>
+      </w:r>
+      <w:r>
+        <w:rPr>
+          <w:rStyle w:val="NormalTok"/>
+        </w:rPr>
+        <w:t xml:space="preserve">,</w:t>
+      </w:r>
+      <w:r>
+        <w:rPr>
+          <w:rStyle w:val="KeywordTok"/>
+        </w:rPr>
+        <w:t xml:space="preserve">aes</w:t>
+      </w:r>
+      <w:r>
+        <w:rPr>
+          <w:rStyle w:val="NormalTok"/>
+        </w:rPr>
+        <w:t xml:space="preserve">(</w:t>
+      </w:r>
+      <w:r>
+        <w:rPr>
+          <w:rStyle w:val="DataTypeTok"/>
+        </w:rPr>
+        <w:t xml:space="preserve">x=</w:t>
+      </w:r>
+      <w:r>
+        <w:rPr>
+          <w:rStyle w:val="NormalTok"/>
+        </w:rPr>
+        <w:t xml:space="preserve">var,</w:t>
+      </w:r>
+      <w:r>
+        <w:rPr>
+          <w:rStyle w:val="DataTypeTok"/>
+        </w:rPr>
+        <w:t xml:space="preserve">y=</w:t>
+      </w:r>
+      <w:r>
+        <w:rPr>
+          <w:rStyle w:val="NormalTok"/>
+        </w:rPr>
+        <w:t xml:space="preserve">value</w:t>
+      </w:r>
+      <w:r>
+        <w:rPr>
+          <w:rStyle w:val="OperatorTok"/>
+        </w:rPr>
+        <w:t xml:space="preserve">+</w:t>
+      </w:r>
+      <w:r>
+        <w:rPr>
+          <w:rStyle w:val="DecValTok"/>
+        </w:rPr>
+        <w:t xml:space="preserve">5</w:t>
+      </w:r>
+      <w:r>
+        <w:rPr>
+          <w:rStyle w:val="NormalTok"/>
+        </w:rPr>
+        <w:t xml:space="preserve">,</w:t>
+      </w:r>
+      <w:r>
+        <w:rPr>
+          <w:rStyle w:val="DataTypeTok"/>
+        </w:rPr>
+        <w:t xml:space="preserve">label=</w:t>
+      </w:r>
+      <w:r>
+        <w:rPr>
+          <w:rStyle w:val="KeywordTok"/>
+        </w:rPr>
+        <w:t xml:space="preserve">round</w:t>
+      </w:r>
+      <w:r>
+        <w:rPr>
+          <w:rStyle w:val="NormalTok"/>
+        </w:rPr>
+        <w:t xml:space="preserve">(value,</w:t>
+      </w:r>
+      <w:r>
+        <w:rPr>
+          <w:rStyle w:val="DecValTok"/>
+        </w:rPr>
+        <w:t xml:space="preserve">1</w:t>
+      </w:r>
+      <w:r>
+        <w:rPr>
+          <w:rStyle w:val="NormalTok"/>
+        </w:rPr>
+        <w:t xml:space="preserve">)),</w:t>
+      </w:r>
+      <w:r>
+        <w:rPr>
+          <w:rStyle w:val="DataTypeTok"/>
+        </w:rPr>
+        <w:t xml:space="preserve">size =</w:t>
+      </w:r>
+      <w:r>
+        <w:rPr>
+          <w:rStyle w:val="FloatTok"/>
+        </w:rPr>
+        <w:t xml:space="preserve">3.5</w:t>
+      </w:r>
+      <w:r>
+        <w:rPr>
+          <w:rStyle w:val="NormalTok"/>
+        </w:rPr>
+        <w:t xml:space="preserve">,</w:t>
+      </w:r>
+      <w:r>
+        <w:rPr>
+          <w:rStyle w:val="DataTypeTok"/>
+        </w:rPr>
+        <w:t xml:space="preserve">color=</w:t>
+      </w:r>
+      <w:r>
+        <w:rPr>
+          <w:rStyle w:val="StringTok"/>
+        </w:rPr>
+        <w:t xml:space="preserve">"#636363"</w:t>
+      </w:r>
+      <w:r>
+        <w:rPr>
+          <w:rStyle w:val="NormalTok"/>
+        </w:rPr>
+        <w:t xml:space="preserve">) </w:t>
+      </w:r>
+      <w:r>
+        <w:rPr>
+          <w:rStyle w:val="OperatorTok"/>
+        </w:rPr>
+        <w:t xml:space="preserve">+</w:t>
+      </w:r>
+      <w:r>
+        <w:br/>
+      </w:r>
+      <w:r>
+        <w:rPr>
+          <w:rStyle w:val="StringTok"/>
+        </w:rPr>
+        <w:t xml:space="preserve">  </w:t>
+      </w:r>
+      <w:r>
+        <w:rPr>
+          <w:rStyle w:val="KeywordTok"/>
+        </w:rPr>
+        <w:t xml:space="preserve">facet_grid</w:t>
+      </w:r>
+      <w:r>
+        <w:rPr>
+          <w:rStyle w:val="NormalTok"/>
+        </w:rPr>
+        <w:t xml:space="preserve">(.</w:t>
+      </w:r>
+      <w:r>
+        <w:rPr>
+          <w:rStyle w:val="OperatorTok"/>
+        </w:rPr>
+        <w:t xml:space="preserve">~</w:t>
+      </w:r>
+      <w:r>
+        <w:rPr>
+          <w:rStyle w:val="NormalTok"/>
+        </w:rPr>
+        <w:t xml:space="preserve">cluster) </w:t>
+      </w:r>
+      <w:r>
+        <w:rPr>
+          <w:rStyle w:val="OperatorTok"/>
+        </w:rPr>
+        <w:t xml:space="preserve">+</w:t>
+      </w:r>
+      <w:r>
+        <w:br/>
+      </w:r>
+      <w:r>
+        <w:rPr>
+          <w:rStyle w:val="StringTok"/>
+        </w:rPr>
+        <w:t xml:space="preserve">  </w:t>
+      </w:r>
+      <w:r>
+        <w:rPr>
+          <w:rStyle w:val="KeywordTok"/>
+        </w:rPr>
+        <w:t xml:space="preserve">scale_y_continuous</w:t>
+      </w:r>
+      <w:r>
+        <w:rPr>
+          <w:rStyle w:val="NormalTok"/>
+        </w:rPr>
+        <w:t xml:space="preserve">(</w:t>
+      </w:r>
+      <w:r>
+        <w:rPr>
+          <w:rStyle w:val="DataTypeTok"/>
+        </w:rPr>
+        <w:t xml:space="preserve">expand =</w:t>
+      </w:r>
+      <w:r>
+        <w:rPr>
+          <w:rStyle w:val="NormalTok"/>
+        </w:rPr>
+        <w:t xml:space="preserve"> </w:t>
+      </w:r>
+      <w:r>
+        <w:rPr>
+          <w:rStyle w:val="KeywordTok"/>
+        </w:rPr>
+        <w:t xml:space="preserve">c</w:t>
+      </w:r>
+      <w:r>
+        <w:rPr>
+          <w:rStyle w:val="NormalTok"/>
+        </w:rPr>
+        <w:t xml:space="preserve">(</w:t>
+      </w:r>
+      <w:r>
+        <w:rPr>
+          <w:rStyle w:val="DecValTok"/>
+        </w:rPr>
+        <w:t xml:space="preserve">0</w:t>
+      </w:r>
+      <w:r>
+        <w:rPr>
+          <w:rStyle w:val="NormalTok"/>
+        </w:rPr>
+        <w:t xml:space="preserve">, </w:t>
+      </w:r>
+      <w:r>
+        <w:rPr>
+          <w:rStyle w:val="DecValTok"/>
+        </w:rPr>
+        <w:t xml:space="preserve">5</w:t>
+      </w:r>
+      <w:r>
+        <w:rPr>
+          <w:rStyle w:val="NormalTok"/>
+        </w:rPr>
+        <w:t xml:space="preserve">)) </w:t>
+      </w:r>
+      <w:r>
+        <w:rPr>
+          <w:rStyle w:val="OperatorTok"/>
+        </w:rPr>
+        <w:t xml:space="preserve">+</w:t>
+      </w:r>
+      <w:r>
+        <w:br/>
+      </w:r>
+      <w:r>
+        <w:rPr>
+          <w:rStyle w:val="StringTok"/>
+        </w:rPr>
+        <w:t xml:space="preserve">  </w:t>
+      </w:r>
+      <w:r>
+        <w:rPr>
+          <w:rStyle w:val="KeywordTok"/>
+        </w:rPr>
+        <w:t xml:space="preserve">theme</w:t>
+      </w:r>
+      <w:r>
+        <w:rPr>
+          <w:rStyle w:val="NormalTok"/>
+        </w:rPr>
+        <w:t xml:space="preserve">(</w:t>
+      </w:r>
+      <w:r>
+        <w:rPr>
+          <w:rStyle w:val="DataTypeTok"/>
+        </w:rPr>
+        <w:t xml:space="preserve">legend.position =</w:t>
+      </w:r>
+      <w:r>
+        <w:rPr>
+          <w:rStyle w:val="NormalTok"/>
+        </w:rPr>
+        <w:t xml:space="preserve"> </w:t>
+      </w:r>
+      <w:r>
+        <w:rPr>
+          <w:rStyle w:val="StringTok"/>
+        </w:rPr>
+        <w:t xml:space="preserve">"none"</w:t>
+      </w:r>
+      <w:r>
+        <w:rPr>
+          <w:rStyle w:val="NormalTok"/>
+        </w:rPr>
+        <w:t xml:space="preserve">,</w:t>
+      </w:r>
+      <w:r>
+        <w:br/>
+      </w:r>
+      <w:r>
+        <w:rPr>
+          <w:rStyle w:val="NormalTok"/>
+        </w:rPr>
+        <w:t xml:space="preserve">        </w:t>
+      </w:r>
+      <w:r>
+        <w:rPr>
+          <w:rStyle w:val="DataTypeTok"/>
+        </w:rPr>
+        <w:t xml:space="preserve">legend.title =</w:t>
+      </w:r>
+      <w:r>
+        <w:rPr>
+          <w:rStyle w:val="NormalTok"/>
+        </w:rPr>
+        <w:t xml:space="preserve"> </w:t>
+      </w:r>
+      <w:r>
+        <w:rPr>
+          <w:rStyle w:val="KeywordTok"/>
+        </w:rPr>
+        <w:t xml:space="preserve">element_blank</w:t>
+      </w:r>
+      <w:r>
+        <w:rPr>
+          <w:rStyle w:val="NormalTok"/>
+        </w:rPr>
+        <w:t xml:space="preserve">(),</w:t>
+      </w:r>
+      <w:r>
+        <w:br/>
+      </w:r>
+      <w:r>
+        <w:rPr>
+          <w:rStyle w:val="NormalTok"/>
+        </w:rPr>
+        <w:t xml:space="preserve">        </w:t>
+      </w:r>
+      <w:r>
+        <w:rPr>
+          <w:rStyle w:val="DataTypeTok"/>
+        </w:rPr>
+        <w:t xml:space="preserve">axis.title =</w:t>
+      </w:r>
+      <w:r>
+        <w:rPr>
+          <w:rStyle w:val="NormalTok"/>
+        </w:rPr>
+        <w:t xml:space="preserve"> </w:t>
+      </w:r>
+      <w:r>
+        <w:rPr>
+          <w:rStyle w:val="KeywordTok"/>
+        </w:rPr>
+        <w:t xml:space="preserve">element_blank</w:t>
+      </w:r>
+      <w:r>
+        <w:rPr>
+          <w:rStyle w:val="NormalTok"/>
+        </w:rPr>
+        <w:t xml:space="preserve">(),</w:t>
+      </w:r>
+      <w:r>
+        <w:br/>
+      </w:r>
+      <w:r>
+        <w:rPr>
+          <w:rStyle w:val="NormalTok"/>
+        </w:rPr>
+        <w:t xml:space="preserve">        </w:t>
+      </w:r>
+      <w:r>
+        <w:rPr>
+          <w:rStyle w:val="DataTypeTok"/>
+        </w:rPr>
+        <w:t xml:space="preserve">panel.grid.minor =</w:t>
+      </w:r>
+      <w:r>
+        <w:rPr>
+          <w:rStyle w:val="NormalTok"/>
+        </w:rPr>
+        <w:t xml:space="preserve"> </w:t>
+      </w:r>
+      <w:r>
+        <w:rPr>
+          <w:rStyle w:val="KeywordTok"/>
+        </w:rPr>
+        <w:t xml:space="preserve">element_blank</w:t>
+      </w:r>
+      <w:r>
+        <w:rPr>
+          <w:rStyle w:val="NormalTok"/>
+        </w:rPr>
+        <w:t xml:space="preserve">(),</w:t>
+      </w:r>
+      <w:r>
+        <w:br/>
+      </w:r>
+      <w:r>
+        <w:rPr>
+          <w:rStyle w:val="NormalTok"/>
+        </w:rPr>
+        <w:t xml:space="preserve">        </w:t>
+      </w:r>
+      <w:r>
+        <w:rPr>
+          <w:rStyle w:val="DataTypeTok"/>
+        </w:rPr>
+        <w:t xml:space="preserve">plot.title =</w:t>
+      </w:r>
+      <w:r>
+        <w:rPr>
+          <w:rStyle w:val="NormalTok"/>
+        </w:rPr>
+        <w:t xml:space="preserve"> </w:t>
+      </w:r>
+      <w:r>
+        <w:rPr>
+          <w:rStyle w:val="KeywordTok"/>
+        </w:rPr>
+        <w:t xml:space="preserve">element_text</w:t>
+      </w:r>
+      <w:r>
+        <w:rPr>
+          <w:rStyle w:val="NormalTok"/>
+        </w:rPr>
+        <w:t xml:space="preserve">(</w:t>
+      </w:r>
+      <w:r>
+        <w:rPr>
+          <w:rStyle w:val="DataTypeTok"/>
+        </w:rPr>
+        <w:t xml:space="preserve">size=</w:t>
+      </w:r>
+      <w:r>
+        <w:rPr>
+          <w:rStyle w:val="DecValTok"/>
+        </w:rPr>
+        <w:t xml:space="preserve">12</w:t>
+      </w:r>
+      <w:r>
+        <w:rPr>
+          <w:rStyle w:val="NormalTok"/>
+        </w:rPr>
+        <w:t xml:space="preserve">),</w:t>
+      </w:r>
+      <w:r>
+        <w:br/>
+      </w:r>
+      <w:r>
+        <w:rPr>
+          <w:rStyle w:val="NormalTok"/>
+        </w:rPr>
+        <w:t xml:space="preserve">        </w:t>
+      </w:r>
+      <w:r>
+        <w:rPr>
+          <w:rStyle w:val="DataTypeTok"/>
+        </w:rPr>
+        <w:t xml:space="preserve">strip.background =</w:t>
+      </w:r>
+      <w:r>
+        <w:rPr>
+          <w:rStyle w:val="NormalTok"/>
+        </w:rPr>
+        <w:t xml:space="preserve"> </w:t>
+      </w:r>
+      <w:r>
+        <w:rPr>
+          <w:rStyle w:val="KeywordTok"/>
+        </w:rPr>
+        <w:t xml:space="preserve">element_blank</w:t>
+      </w:r>
+      <w:r>
+        <w:rPr>
+          <w:rStyle w:val="NormalTok"/>
+        </w:rPr>
+        <w:t xml:space="preserve">(),</w:t>
+      </w:r>
+      <w:r>
+        <w:br/>
+      </w:r>
+      <w:r>
+        <w:rPr>
+          <w:rStyle w:val="NormalTok"/>
+        </w:rPr>
+        <w:t xml:space="preserve">        </w:t>
+      </w:r>
+      <w:r>
+        <w:rPr>
+          <w:rStyle w:val="DataTypeTok"/>
+        </w:rPr>
+        <w:t xml:space="preserve">strip.text =</w:t>
+      </w:r>
+      <w:r>
+        <w:rPr>
+          <w:rStyle w:val="NormalTok"/>
+        </w:rPr>
+        <w:t xml:space="preserve"> </w:t>
+      </w:r>
+      <w:r>
+        <w:rPr>
+          <w:rStyle w:val="KeywordTok"/>
+        </w:rPr>
+        <w:t xml:space="preserve">element_blank</w:t>
+      </w:r>
+      <w:r>
+        <w:rPr>
+          <w:rStyle w:val="NormalTok"/>
+        </w:rPr>
+        <w:t xml:space="preserve">()) </w:t>
+      </w:r>
+      <w:r>
+        <w:rPr>
+          <w:rStyle w:val="OperatorTok"/>
+        </w:rPr>
+        <w:t xml:space="preserve">+</w:t>
+      </w:r>
+      <w:r>
+        <w:br/>
+      </w:r>
+      <w:r>
+        <w:rPr>
+          <w:rStyle w:val="StringTok"/>
+        </w:rPr>
+        <w:t xml:space="preserve">  </w:t>
+      </w:r>
+      <w:r>
+        <w:rPr>
+          <w:rStyle w:val="KeywordTok"/>
+        </w:rPr>
+        <w:t xml:space="preserve">ggtitle</w:t>
+      </w:r>
+      <w:r>
+        <w:rPr>
+          <w:rStyle w:val="NormalTok"/>
+        </w:rPr>
+        <w:t xml:space="preserve">(</w:t>
+      </w:r>
+      <w:r>
+        <w:rPr>
+          <w:rStyle w:val="StringTok"/>
+        </w:rPr>
+        <w:t xml:space="preserve">"d. Relative reduction in emissions since peak years (%)"</w:t>
+      </w:r>
+      <w:r>
+        <w:rPr>
+          <w:rStyle w:val="NormalTok"/>
+        </w:rPr>
+        <w:t xml:space="preserve">)</w:t>
+      </w:r>
+      <w:r>
+        <w:br/>
+      </w:r>
+      <w:r>
+        <w:rPr>
+          <w:rStyle w:val="NormalTok"/>
+        </w:rPr>
+        <w:t xml:space="preserve">p4 </w:t>
+      </w:r>
+    </w:p>
+    <w:p>
+      <w:pPr>
+        <w:pStyle w:val="FirstParagraph"/>
+      </w:pPr>
+      <w:r>
+        <w:drawing>
+          <wp:inline>
+            <wp:extent cx="5334000" cy="1778000"/>
+            <wp:effectExtent b="0" l="0" r="0" t="0"/>
+            <wp:docPr descr="" title="" id="1" name="Picture"/>
+            <a:graphic>
+              <a:graphicData uri="http://schemas.openxmlformats.org/drawingml/2006/picture">
+                <pic:pic>
+                  <pic:nvPicPr>
+                    <pic:cNvPr descr="C:\Users\lamw\Documents\SpiderOak%20Hive\Work\Projects\AR6-Emissions-trends-and-drivers\Results\decarbonising_countries_files/figure-docx/abs_rel_reductions-2.png" id="0" name="Picture"/>
+                    <pic:cNvPicPr>
+                      <a:picLocks noChangeArrowheads="1" noChangeAspect="1"/>
+                    </pic:cNvPicPr>
+                  </pic:nvPicPr>
+                  <pic:blipFill>
+                    <a:blip r:embed="rId24"/>
+                    <a:stretch>
+                      <a:fillRect/>
+                    </a:stretch>
+                  </pic:blipFill>
+                  <pic:spPr bwMode="auto">
+                    <a:xfrm>
+                      <a:off x="0" y="0"/>
+                      <a:ext cx="5334000" cy="1778000"/>
+                    </a:xfrm>
+                    <a:prstGeom prst="rect">
+                      <a:avLst/>
+                    </a:prstGeom>
+                    <a:noFill/>
+                    <a:ln w="9525">
+                      <a:noFill/>
+                      <a:headEnd/>
+                      <a:tailEnd/>
+                    </a:ln>
+                  </pic:spPr>
+                </pic:pic>
+              </a:graphicData>
+            </a:graphic>
+          </wp:inline>
+        </w:drawing>
+      </w:r>
+    </w:p>
+    <w:p>
+      <w:pPr>
         <w:pStyle w:val="BodyText"/>
+      </w:pPr>
+      <w:r>
+        <w:drawing>
+          <wp:inline>
+            <wp:extent cx="5334000" cy="6564923"/>
+            <wp:effectExtent b="0" l="0" r="0" t="0"/>
+            <wp:docPr descr="" title="" id="1" name="Picture"/>
+            <a:graphic>
+              <a:graphicData uri="http://schemas.openxmlformats.org/drawingml/2006/picture">
+                <pic:pic>
+                  <pic:nvPicPr>
+                    <pic:cNvPr descr="../../Results/Plots/Peak/cluster_plot-1.png" id="0" name="Picture"/>
+                    <pic:cNvPicPr>
+                      <a:picLocks noChangeArrowheads="1" noChangeAspect="1"/>
+                    </pic:cNvPicPr>
+                  </pic:nvPicPr>
+                  <pic:blipFill>
+                    <a:blip r:embed="rId25"/>
+                    <a:stretch>
+                      <a:fillRect/>
+                    </a:stretch>
+                  </pic:blipFill>
+                  <pic:spPr bwMode="auto">
+                    <a:xfrm>
+                      <a:off x="0" y="0"/>
+                      <a:ext cx="5334000" cy="6564923"/>
+                    </a:xfrm>
+                    <a:prstGeom prst="rect">
+                      <a:avLst/>
+                    </a:prstGeom>
+                    <a:noFill/>
+                    <a:ln w="9525">
+                      <a:noFill/>
+                      <a:headEnd/>
+                      <a:tailEnd/>
+                    </a:ln>
+                  </pic:spPr>
+                </pic:pic>
+              </a:graphicData>
+            </a:graphic>
+          </wp:inline>
+        </w:drawing>
+      </w:r>
+    </w:p>
+    <w:p>
+      <w:pPr>
+        <w:pStyle w:val="SourceCode"/>
+      </w:pPr>
+      <w:r>
+        <w:rPr>
+          <w:rStyle w:val="VerbatimChar"/>
+        </w:rPr>
+        <w:t xml:space="preserve">## Scale for 'fill' is already present. Adding another scale for 'fill',</w:t>
+      </w:r>
+      <w:r>
+        <w:br/>
+      </w:r>
+      <w:r>
+        <w:rPr>
+          <w:rStyle w:val="VerbatimChar"/>
+        </w:rPr>
+        <w:t xml:space="preserve">## which will replace the existing scale.</w:t>
+      </w:r>
+    </w:p>
+    <w:p>
+      <w:pPr>
+        <w:pStyle w:val="FirstParagraph"/>
       </w:pPr>
       <w:r>
         <w:drawing>
@@ -253,7 +2450,7 @@
                     </pic:cNvPicPr>
                   </pic:nvPicPr>
                   <pic:blipFill>
-                    <a:blip r:embed="rId24"/>
+                    <a:blip r:embed="rId26"/>
                     <a:stretch>
                       <a:fillRect/>
                     </a:stretch>
@@ -262,6 +2459,53 @@
                     <a:xfrm>
                       <a:off x="0" y="0"/>
                       <a:ext cx="5334000" cy="6223000"/>
+                    </a:xfrm>
+                    <a:prstGeom prst="rect">
+                      <a:avLst/>
+                    </a:prstGeom>
+                    <a:noFill/>
+                    <a:ln w="9525">
+                      <a:noFill/>
+                      <a:headEnd/>
+                      <a:tailEnd/>
+                    </a:ln>
+                  </pic:spPr>
+                </pic:pic>
+              </a:graphicData>
+            </a:graphic>
+          </wp:inline>
+        </w:drawing>
+      </w:r>
+    </w:p>
+    <w:p>
+      <w:pPr>
+        <w:pStyle w:val="BodyText"/>
+      </w:pPr>
+      <w:r>
+        <w:drawing>
+          <wp:inline>
+            <wp:extent cx="5334000" cy="1778000"/>
+            <wp:effectExtent b="0" l="0" r="0" t="0"/>
+            <wp:docPr descr="" title="" id="1" name="Picture"/>
+            <a:graphic>
+              <a:graphicData uri="http://schemas.openxmlformats.org/drawingml/2006/picture">
+                <pic:pic>
+                  <pic:nvPicPr>
+                    <pic:cNvPr descr="../../Results/Plots/Peak/sectors-1.png" id="0" name="Picture"/>
+                    <pic:cNvPicPr>
+                      <a:picLocks noChangeArrowheads="1" noChangeAspect="1"/>
+                    </pic:cNvPicPr>
+                  </pic:nvPicPr>
+                  <pic:blipFill>
+                    <a:blip r:embed="rId27"/>
+                    <a:stretch>
+                      <a:fillRect/>
+                    </a:stretch>
+                  </pic:blipFill>
+                  <pic:spPr bwMode="auto">
+                    <a:xfrm>
+                      <a:off x="0" y="0"/>
+                      <a:ext cx="5334000" cy="1778000"/>
                     </a:xfrm>
                     <a:prstGeom prst="rect">
                       <a:avLst/>

</xml_diff>